<commit_message>
updated docs, nothing big just a bit of html course
</commit_message>
<xml_diff>
--- a/emmacastelli.com/html-CSS-info-coding.docx
+++ b/emmacastelli.com/html-CSS-info-coding.docx
@@ -13,16 +13,8 @@
         <w:rPr>
           <w:rFonts w:ascii="Times New Roman" w:hAnsi="Times New Roman" w:cs="Times New Roman"/>
         </w:rPr>
-        <w:t xml:space="preserve">Basic </w:t>
-      </w:r>
-      <w:proofErr w:type="spellStart"/>
-      <w:r>
-        <w:rPr>
-          <w:rFonts w:ascii="Times New Roman" w:hAnsi="Times New Roman" w:cs="Times New Roman"/>
-        </w:rPr>
-        <w:t>codetypes</w:t>
-      </w:r>
-      <w:proofErr w:type="spellEnd"/>
+        <w:t>Basic codetypes</w:t>
+      </w:r>
     </w:p>
     <w:p/>
     <w:p>
@@ -589,67 +581,19 @@
     </w:p>
     <w:p>
       <w:r>
-        <w:t>Without the </w:t>
-      </w:r>
-      <w:proofErr w:type="spellStart"/>
-      <w:r>
-        <w:t>href</w:t>
-      </w:r>
-      <w:proofErr w:type="spellEnd"/>
-      <w:r>
-        <w:t xml:space="preserve"> attribute, the link would not work because there would be no destination URL. </w:t>
-      </w:r>
-      <w:proofErr w:type="gramStart"/>
-      <w:r>
-        <w:t>So</w:t>
-      </w:r>
-      <w:proofErr w:type="gramEnd"/>
-      <w:r>
-        <w:t xml:space="preserve"> you must include this </w:t>
-      </w:r>
-      <w:proofErr w:type="spellStart"/>
-      <w:r>
-        <w:t>href</w:t>
-      </w:r>
-      <w:proofErr w:type="spellEnd"/>
-      <w:r>
-        <w:t> attribute to make the link functional. The target="_blank" enables the link to open in a new browser tab.</w:t>
+        <w:t>Without the href attribute, the link would not work because there would be no destination URL. So you must include this href attribute to make the link functional. The target="_blank" enables the link to open in a new browser tab.</w:t>
       </w:r>
     </w:p>
     <w:p/>
     <w:p>
       <w:r>
-        <w:t>Other common attributes are the </w:t>
-      </w:r>
-      <w:proofErr w:type="spellStart"/>
-      <w:r>
-        <w:t>src</w:t>
-      </w:r>
-      <w:proofErr w:type="spellEnd"/>
-      <w:r>
-        <w:t>, and alt, or alternative, attribute - which is used to specify the source of an image and provide alternative descriptive text for the image, respectively.</w:t>
+        <w:t>Other common attributes are the src, and alt, or alternative, attribute - which is used to specify the source of an image and provide alternative descriptive text for the image, respectively.</w:t>
       </w:r>
     </w:p>
     <w:p/>
     <w:p>
       <w:r>
-        <w:t>In the following example, we have an input element with the </w:t>
-      </w:r>
-      <w:proofErr w:type="gramStart"/>
-      <w:r>
-        <w:t>type</w:t>
-      </w:r>
-      <w:proofErr w:type="gramEnd"/>
-      <w:r>
-        <w:t> attribute set to checkbox. Inputs are used to collect data from users, and the </w:t>
-      </w:r>
-      <w:proofErr w:type="gramStart"/>
-      <w:r>
-        <w:t>type</w:t>
-      </w:r>
-      <w:proofErr w:type="gramEnd"/>
-      <w:r>
-        <w:t> attribute specifies the type of input. In this case, this input is a checkbox. </w:t>
+        <w:t>In the following example, we have an input element with the type attribute set to checkbox. Inputs are used to collect data from users, and the type attribute specifies the type of input. In this case, this input is a checkbox. </w:t>
       </w:r>
     </w:p>
     <w:p/>
@@ -685,23 +629,7 @@
     <w:p/>
     <w:p>
       <w:r>
-        <w:t xml:space="preserve">There are several common </w:t>
-      </w:r>
-      <w:proofErr w:type="spellStart"/>
-      <w:r>
-        <w:t>boolean</w:t>
-      </w:r>
-      <w:proofErr w:type="spellEnd"/>
-      <w:r>
-        <w:t xml:space="preserve"> attributes you will encounter in HTML, such as disabled, </w:t>
-      </w:r>
-      <w:proofErr w:type="spellStart"/>
-      <w:r>
-        <w:t>readonly</w:t>
-      </w:r>
-      <w:proofErr w:type="spellEnd"/>
-      <w:r>
-        <w:t>, and required. These attributes are used to specify the state of an element, such as whether it is disabled, read-only, or required.</w:t>
+        <w:t>There are several common boolean attributes you will encounter in HTML, such as disabled, readonly, and required. These attributes are used to specify the state of an element, such as whether it is disabled, read-only, or required.</w:t>
       </w:r>
     </w:p>
     <w:p/>
@@ -999,13 +927,8 @@
       <w:pPr>
         <w:pStyle w:val="ListParagraph"/>
       </w:pPr>
-      <w:proofErr w:type="gramStart"/>
-      <w:r>
-        <w:t>Often times</w:t>
-      </w:r>
-      <w:proofErr w:type="gramEnd"/>
-      <w:r>
-        <w:t xml:space="preserve"> you will see multiple link elements inside a professional codebase that link to different stylesheets, fonts, and icons. Here is an example of using the link element to link to an external Google Font called </w:t>
+      <w:r>
+        <w:t>Often times you will see multiple link elements inside a professional codebase that link to different stylesheets, fonts, and icons. Here is an example of using the link element to link to an external Google Font called </w:t>
       </w:r>
       <w:r>
         <w:rPr>
@@ -1244,19 +1167,8 @@
           <w:sz w:val="30"/>
           <w:szCs w:val="30"/>
         </w:rPr>
-        <w:t xml:space="preserve">HTML </w:t>
-      </w:r>
-      <w:proofErr w:type="spellStart"/>
-      <w:r>
-        <w:rPr>
-          <w:b/>
-          <w:bCs/>
-          <w:sz w:val="30"/>
-          <w:szCs w:val="30"/>
-        </w:rPr>
-        <w:t>BoilerPlate</w:t>
-      </w:r>
-      <w:proofErr w:type="spellEnd"/>
+        <w:t>HTML BoilerPlate</w:t>
+      </w:r>
     </w:p>
     <w:p/>
     <w:p>
@@ -1728,23 +1640,7 @@
     </w:p>
     <w:p>
       <w:r>
-        <w:t xml:space="preserve">This wraps around all your </w:t>
-      </w:r>
-      <w:proofErr w:type="gramStart"/>
-      <w:r>
-        <w:t>content, and</w:t>
-      </w:r>
-      <w:proofErr w:type="gramEnd"/>
-      <w:r>
-        <w:t xml:space="preserve"> can specify the language of your page. Inside the </w:t>
-      </w:r>
-      <w:proofErr w:type="spellStart"/>
-      <w:r>
-        <w:t>htmltag</w:t>
-      </w:r>
-      <w:proofErr w:type="spellEnd"/>
-      <w:r>
-        <w:t>, you'll find two main sections - a head, and a body:</w:t>
+        <w:t>This wraps around all your content, and can specify the language of your page. Inside the htmltag, you'll find two main sections - a head, and a body:</w:t>
       </w:r>
     </w:p>
     <w:p/>
@@ -2148,23 +2044,7 @@
     </w:p>
     <w:p>
       <w:r>
-        <w:t xml:space="preserve">UTF-8, or UCS Transformation Format 8, is a standardized character encoding widely used on the web. Character encoding is the method computers </w:t>
-      </w:r>
-      <w:proofErr w:type="spellStart"/>
-      <w:r>
-        <w:t>use</w:t>
-      </w:r>
-      <w:proofErr w:type="spellEnd"/>
-      <w:r>
-        <w:t xml:space="preserve"> to store characters as data. Essentially, all text on a web page is a sequence of characters stored as one or more bytes. In computing, a byte is a unit of data consisting of 8 bits, or binary digits. UTF-8 supports every character in the Unicode character set - and this includes characters and symbols from all writing systems, languages, and technical symbols. Here is an example of using the </w:t>
-      </w:r>
-      <w:proofErr w:type="spellStart"/>
-      <w:r>
-        <w:t>metaelement</w:t>
-      </w:r>
-      <w:proofErr w:type="spellEnd"/>
-      <w:r>
-        <w:t xml:space="preserve"> with the charset attribute to set the character encoding to UTF-8:</w:t>
+        <w:t>UTF-8, or UCS Transformation Format 8, is a standardized character encoding widely used on the web. Character encoding is the method computers use to store characters as data. Essentially, all text on a web page is a sequence of characters stored as one or more bytes. In computing, a byte is a unit of data consisting of 8 bits, or binary digits. UTF-8 supports every character in the Unicode character set - and this includes characters and symbols from all writing systems, languages, and technical symbols. Here is an example of using the metaelement with the charset attribute to set the character encoding to UTF-8:</w:t>
       </w:r>
     </w:p>
     <w:p/>
@@ -2195,15 +2075,7 @@
     </w:p>
     <w:p>
       <w:r>
-        <w:t>By setting the character encoding to UTF-8, it will ensure that the accented "e" character (é) is displayed correctly on the page. Here is an extended code example of using the UTF-</w:t>
-      </w:r>
-      <w:proofErr w:type="gramStart"/>
-      <w:r>
-        <w:t>8 character</w:t>
-      </w:r>
-      <w:proofErr w:type="gramEnd"/>
-      <w:r>
-        <w:t xml:space="preserve"> encoding:</w:t>
+        <w:t>By setting the character encoding to UTF-8, it will ensure that the accented "e" character (é) is displayed correctly on the page. Here is an extended code example of using the UTF-8 character encoding:</w:t>
       </w:r>
     </w:p>
     <w:p/>
@@ -2580,6 +2452,358 @@
     </w:p>
     <w:p>
       <w:pPr>
+        <w:rPr>
+          <w:lang w:val="en-IT"/>
+        </w:rPr>
+      </w:pPr>
+    </w:p>
+    <w:p>
+      <w:pPr>
+        <w:rPr>
+          <w:b/>
+          <w:bCs/>
+          <w:lang w:val="en-IT"/>
+        </w:rPr>
+      </w:pPr>
+      <w:r>
+        <w:rPr>
+          <w:b/>
+          <w:bCs/>
+          <w:lang w:val="en-IT"/>
+        </w:rPr>
+        <w:t>Anchor elements</w:t>
+      </w:r>
+    </w:p>
+    <w:p>
+      <w:pPr>
+        <w:rPr>
+          <w:b/>
+          <w:bCs/>
+          <w:lang w:val="en-IT"/>
+        </w:rPr>
+      </w:pPr>
+    </w:p>
+    <w:p>
+      <w:pPr>
+        <w:rPr>
+          <w:b/>
+          <w:bCs/>
+          <w:lang w:val="en-IT"/>
+        </w:rPr>
+      </w:pPr>
+    </w:p>
+    <w:p>
+      <w:pPr>
+        <w:pStyle w:val="ListParagraph"/>
+        <w:numPr>
+          <w:ilvl w:val="0"/>
+          <w:numId w:val="2"/>
+        </w:numPr>
+        <w:rPr>
+          <w:b/>
+          <w:bCs/>
+          <w:lang w:val="en-IT"/>
+        </w:rPr>
+      </w:pPr>
+      <w:r>
+        <w:rPr>
+          <w:b/>
+          <w:bCs/>
+          <w:lang w:val="en-IT"/>
+        </w:rPr>
+        <w:t>&lt;a href="</w:t>
+      </w:r>
+      <w:r>
+        <w:rPr>
+          <w:b/>
+          <w:bCs/>
+          <w:lang w:val="en-IT"/>
+        </w:rPr>
+        <w:t>https://hreflink.com</w:t>
+      </w:r>
+      <w:r>
+        <w:rPr>
+          <w:b/>
+          <w:bCs/>
+          <w:lang w:val="en-IT"/>
+        </w:rPr>
+        <w:t>"&gt;</w:t>
+      </w:r>
+      <w:r>
+        <w:rPr>
+          <w:b/>
+          <w:bCs/>
+          <w:lang w:val="en-IT"/>
+        </w:rPr>
+        <w:t>insert text here</w:t>
+      </w:r>
+      <w:r>
+        <w:rPr>
+          <w:b/>
+          <w:bCs/>
+          <w:lang w:val="en-IT"/>
+        </w:rPr>
+        <w:t>&lt;/a&gt;</w:t>
+      </w:r>
+    </w:p>
+    <w:p>
+      <w:pPr>
+        <w:rPr>
+          <w:lang w:val="en-IT"/>
+        </w:rPr>
+      </w:pPr>
+      <w:r>
+        <w:rPr>
+          <w:lang w:val="en-IT"/>
+        </w:rPr>
+        <w:t>Anchor elements are needed to link another webpage through a link. If you want text to appear and the link to be linked to the text, you need to pur the text between the closing of the href and the closing of the anchor (&lt;/a&gt;).</w:t>
+      </w:r>
+    </w:p>
+    <w:p>
+      <w:pPr>
+        <w:rPr>
+          <w:lang w:val="en-IT"/>
+        </w:rPr>
+      </w:pPr>
+    </w:p>
+    <w:p>
+      <w:pPr>
+        <w:rPr>
+          <w:lang w:val="en-IT"/>
+        </w:rPr>
+      </w:pPr>
+      <w:r>
+        <w:rPr>
+          <w:lang w:val="en-IT"/>
+        </w:rPr>
+        <w:t xml:space="preserve">Usually if you want genre one word in a full sentence to bear the link, then you add th eparagraph elements, like </w:t>
+      </w:r>
+    </w:p>
+    <w:p>
+      <w:pPr>
+        <w:rPr>
+          <w:lang w:val="en-IT"/>
+        </w:rPr>
+      </w:pPr>
+    </w:p>
+    <w:p>
+      <w:pPr>
+        <w:pStyle w:val="ListParagraph"/>
+        <w:numPr>
+          <w:ilvl w:val="0"/>
+          <w:numId w:val="2"/>
+        </w:numPr>
+        <w:rPr>
+          <w:b/>
+          <w:bCs/>
+          <w:lang w:val="en-IT"/>
+        </w:rPr>
+      </w:pPr>
+      <w:r>
+        <w:rPr>
+          <w:b/>
+          <w:bCs/>
+          <w:lang w:val="en-IT"/>
+        </w:rPr>
+        <w:t>&lt;p&gt;Click in the following word &lt;a href=</w:t>
+      </w:r>
+      <w:r>
+        <w:rPr>
+          <w:b/>
+          <w:bCs/>
+          <w:lang w:val="en-IT"/>
+        </w:rPr>
+        <w:t>”</w:t>
+      </w:r>
+      <w:hyperlink r:id="rId5" w:history="1">
+        <w:r>
+          <w:rPr>
+            <w:rStyle w:val="Hyperlink"/>
+            <w:b/>
+            <w:bCs/>
+            <w:lang w:val="en-IT"/>
+          </w:rPr>
+          <w:t>https://thelink.com</w:t>
+        </w:r>
+      </w:hyperlink>
+      <w:r>
+        <w:rPr>
+          <w:b/>
+          <w:bCs/>
+          <w:lang w:val="en-IT"/>
+        </w:rPr>
+        <w:t>”</w:t>
+      </w:r>
+      <w:r>
+        <w:rPr>
+          <w:b/>
+          <w:bCs/>
+          <w:lang w:val="en-IT"/>
+        </w:rPr>
+        <w:t xml:space="preserve"> &gt;here!&lt;/a&gt; and the sentence is done&lt;/p&gt;</w:t>
+      </w:r>
+    </w:p>
+    <w:p>
+      <w:pPr>
+        <w:rPr>
+          <w:lang w:val="en-IT"/>
+        </w:rPr>
+      </w:pPr>
+      <w:r>
+        <w:rPr>
+          <w:lang w:val="en-IT"/>
+        </w:rPr>
+        <w:t xml:space="preserve">To make the href link open in a new page we use the </w:t>
+      </w:r>
+      <w:r>
+        <w:rPr>
+          <w:b/>
+          <w:bCs/>
+          <w:lang w:val="en-IT"/>
+        </w:rPr>
+        <w:t>target="_blank</w:t>
+      </w:r>
+      <w:r>
+        <w:rPr>
+          <w:lang w:val="en-IT"/>
+        </w:rPr>
+        <w:t>"</w:t>
+      </w:r>
+      <w:r>
+        <w:rPr>
+          <w:lang w:val="en-IT"/>
+        </w:rPr>
+        <w:t xml:space="preserve"> </w:t>
+      </w:r>
+      <w:r>
+        <w:rPr>
+          <w:lang w:val="en-IT"/>
+        </w:rPr>
+        <w:t xml:space="preserve"> attribute here</w:t>
+      </w:r>
+      <w:r>
+        <w:rPr>
+          <w:lang w:val="en-IT"/>
+        </w:rPr>
+        <w:t>:</w:t>
+      </w:r>
+    </w:p>
+    <w:p>
+      <w:pPr>
+        <w:rPr>
+          <w:lang w:val="en-IT"/>
+        </w:rPr>
+      </w:pPr>
+    </w:p>
+    <w:p>
+      <w:pPr>
+        <w:pStyle w:val="ListParagraph"/>
+        <w:numPr>
+          <w:ilvl w:val="0"/>
+          <w:numId w:val="2"/>
+        </w:numPr>
+        <w:rPr>
+          <w:b/>
+          <w:bCs/>
+          <w:lang w:val="en-IT"/>
+        </w:rPr>
+      </w:pPr>
+      <w:r>
+        <w:rPr>
+          <w:b/>
+          <w:bCs/>
+          <w:lang w:val="en-IT"/>
+        </w:rPr>
+        <w:t>&lt;p&gt;Click in the following word &lt;a href=</w:t>
+      </w:r>
+      <w:r>
+        <w:rPr>
+          <w:b/>
+          <w:bCs/>
+          <w:lang w:val="en-IT"/>
+        </w:rPr>
+        <w:t>”</w:t>
+      </w:r>
+      <w:hyperlink r:id="rId6" w:history="1">
+        <w:r>
+          <w:rPr>
+            <w:rStyle w:val="Hyperlink"/>
+            <w:b/>
+            <w:bCs/>
+            <w:lang w:val="en-IT"/>
+          </w:rPr>
+          <w:t>https://thelink.com</w:t>
+        </w:r>
+      </w:hyperlink>
+      <w:r>
+        <w:rPr>
+          <w:b/>
+          <w:bCs/>
+          <w:lang w:val="en-IT"/>
+        </w:rPr>
+        <w:t xml:space="preserve"> </w:t>
+      </w:r>
+      <w:r>
+        <w:rPr>
+          <w:b/>
+          <w:bCs/>
+          <w:lang w:val="en-IT"/>
+        </w:rPr>
+        <w:t>”</w:t>
+      </w:r>
+      <w:r>
+        <w:rPr>
+          <w:b/>
+          <w:bCs/>
+          <w:lang w:val="en-IT"/>
+        </w:rPr>
+        <w:t xml:space="preserve"> </w:t>
+      </w:r>
+      <w:r>
+        <w:rPr>
+          <w:b/>
+          <w:bCs/>
+          <w:lang w:val="en-IT"/>
+        </w:rPr>
+        <w:t>target="_blank</w:t>
+      </w:r>
+      <w:r>
+        <w:rPr>
+          <w:lang w:val="en-IT"/>
+        </w:rPr>
+        <w:t>"</w:t>
+      </w:r>
+      <w:r>
+        <w:rPr>
+          <w:lang w:val="en-IT"/>
+        </w:rPr>
+        <w:t xml:space="preserve"> </w:t>
+      </w:r>
+      <w:r>
+        <w:rPr>
+          <w:lang w:val="en-IT"/>
+        </w:rPr>
+        <w:t xml:space="preserve"> </w:t>
+      </w:r>
+      <w:r>
+        <w:rPr>
+          <w:b/>
+          <w:bCs/>
+          <w:lang w:val="en-IT"/>
+        </w:rPr>
+        <w:t>&gt;here!&lt;/a&gt; and the sentence is done&lt;/p&gt;</w:t>
+      </w:r>
+    </w:p>
+    <w:p>
+      <w:pPr>
+        <w:rPr>
+          <w:lang w:val="en-IT"/>
+        </w:rPr>
+      </w:pPr>
+    </w:p>
+    <w:p>
+      <w:pPr>
+        <w:pStyle w:val="ListParagraph"/>
         <w:rPr>
           <w:lang w:val="en-IT"/>
         </w:rPr>
@@ -2762,7 +2986,7 @@
   <w:abstractNum w:abstractNumId="1" w15:restartNumberingAfterBreak="0">
     <w:nsid w:val="750C2C70"/>
     <w:multiLevelType w:val="hybridMultilevel"/>
-    <w:tmpl w:val="E1727CA6"/>
+    <w:tmpl w:val="5E788D2E"/>
     <w:lvl w:ilvl="0" w:tplc="08090001">
       <w:start w:val="1"/>
       <w:numFmt w:val="bullet"/>
@@ -3819,6 +4043,57 @@
       <w:spacing w:val="5"/>
     </w:rPr>
   </w:style>
+  <w:style w:type="character" w:styleId="Hyperlink">
+    <w:name w:val="Hyperlink"/>
+    <w:basedOn w:val="DefaultParagraphFont"/>
+    <w:uiPriority w:val="99"/>
+    <w:unhideWhenUsed/>
+    <w:rsid w:val="001766C9"/>
+    <w:rPr>
+      <w:color w:val="467886" w:themeColor="hyperlink"/>
+      <w:u w:val="single"/>
+    </w:rPr>
+  </w:style>
+  <w:style w:type="character" w:styleId="UnresolvedMention">
+    <w:name w:val="Unresolved Mention"/>
+    <w:basedOn w:val="DefaultParagraphFont"/>
+    <w:uiPriority w:val="99"/>
+    <w:semiHidden/>
+    <w:unhideWhenUsed/>
+    <w:rsid w:val="001766C9"/>
+    <w:rPr>
+      <w:color w:val="605E5C"/>
+      <w:shd w:val="clear" w:color="auto" w:fill="E1DFDD"/>
+    </w:rPr>
+  </w:style>
+  <w:style w:type="paragraph" w:styleId="HTMLPreformatted">
+    <w:name w:val="HTML Preformatted"/>
+    <w:basedOn w:val="Normal"/>
+    <w:link w:val="HTMLPreformattedChar"/>
+    <w:uiPriority w:val="99"/>
+    <w:semiHidden/>
+    <w:unhideWhenUsed/>
+    <w:rsid w:val="009059E6"/>
+    <w:rPr>
+      <w:rFonts w:ascii="Consolas" w:hAnsi="Consolas" w:cs="Consolas"/>
+      <w:sz w:val="20"/>
+      <w:szCs w:val="20"/>
+    </w:rPr>
+  </w:style>
+  <w:style w:type="character" w:customStyle="1" w:styleId="HTMLPreformattedChar">
+    <w:name w:val="HTML Preformatted Char"/>
+    <w:basedOn w:val="DefaultParagraphFont"/>
+    <w:link w:val="HTMLPreformatted"/>
+    <w:uiPriority w:val="99"/>
+    <w:semiHidden/>
+    <w:rsid w:val="009059E6"/>
+    <w:rPr>
+      <w:rFonts w:ascii="Consolas" w:hAnsi="Consolas" w:cs="Consolas"/>
+      <w:sz w:val="20"/>
+      <w:szCs w:val="20"/>
+      <w:lang w:val="en-GB"/>
+    </w:rPr>
+  </w:style>
 </w:styles>
 </file>
 

</xml_diff>

<commit_message>
trying to add domain name to github
</commit_message>
<xml_diff>
--- a/emmacastelli.com/html-CSS-info-coding.docx
+++ b/emmacastelli.com/html-CSS-info-coding.docx
@@ -13,8 +13,16 @@
         <w:rPr>
           <w:rFonts w:ascii="Times New Roman" w:hAnsi="Times New Roman" w:cs="Times New Roman"/>
         </w:rPr>
-        <w:t>Basic codetypes</w:t>
-      </w:r>
+        <w:t xml:space="preserve">Basic </w:t>
+      </w:r>
+      <w:proofErr w:type="spellStart"/>
+      <w:r>
+        <w:rPr>
+          <w:rFonts w:ascii="Times New Roman" w:hAnsi="Times New Roman" w:cs="Times New Roman"/>
+        </w:rPr>
+        <w:t>codetypes</w:t>
+      </w:r>
+      <w:proofErr w:type="spellEnd"/>
     </w:p>
     <w:p/>
     <w:p>
@@ -581,19 +589,67 @@
     </w:p>
     <w:p>
       <w:r>
-        <w:t>Without the href attribute, the link would not work because there would be no destination URL. So you must include this href attribute to make the link functional. The target="_blank" enables the link to open in a new browser tab.</w:t>
+        <w:t>Without the </w:t>
+      </w:r>
+      <w:proofErr w:type="spellStart"/>
+      <w:r>
+        <w:t>href</w:t>
+      </w:r>
+      <w:proofErr w:type="spellEnd"/>
+      <w:r>
+        <w:t xml:space="preserve"> attribute, the link would not work because there would be no destination URL. </w:t>
+      </w:r>
+      <w:proofErr w:type="gramStart"/>
+      <w:r>
+        <w:t>So</w:t>
+      </w:r>
+      <w:proofErr w:type="gramEnd"/>
+      <w:r>
+        <w:t xml:space="preserve"> you must include this </w:t>
+      </w:r>
+      <w:proofErr w:type="spellStart"/>
+      <w:r>
+        <w:t>href</w:t>
+      </w:r>
+      <w:proofErr w:type="spellEnd"/>
+      <w:r>
+        <w:t> attribute to make the link functional. The target="_blank" enables the link to open in a new browser tab.</w:t>
       </w:r>
     </w:p>
     <w:p/>
     <w:p>
       <w:r>
-        <w:t>Other common attributes are the src, and alt, or alternative, attribute - which is used to specify the source of an image and provide alternative descriptive text for the image, respectively.</w:t>
+        <w:t>Other common attributes are the </w:t>
+      </w:r>
+      <w:proofErr w:type="spellStart"/>
+      <w:r>
+        <w:t>src</w:t>
+      </w:r>
+      <w:proofErr w:type="spellEnd"/>
+      <w:r>
+        <w:t>, and alt, or alternative, attribute - which is used to specify the source of an image and provide alternative descriptive text for the image, respectively.</w:t>
       </w:r>
     </w:p>
     <w:p/>
     <w:p>
       <w:r>
-        <w:t>In the following example, we have an input element with the type attribute set to checkbox. Inputs are used to collect data from users, and the type attribute specifies the type of input. In this case, this input is a checkbox. </w:t>
+        <w:t>In the following example, we have an input element with the </w:t>
+      </w:r>
+      <w:proofErr w:type="gramStart"/>
+      <w:r>
+        <w:t>type</w:t>
+      </w:r>
+      <w:proofErr w:type="gramEnd"/>
+      <w:r>
+        <w:t> attribute set to checkbox. Inputs are used to collect data from users, and the </w:t>
+      </w:r>
+      <w:proofErr w:type="gramStart"/>
+      <w:r>
+        <w:t>type</w:t>
+      </w:r>
+      <w:proofErr w:type="gramEnd"/>
+      <w:r>
+        <w:t> attribute specifies the type of input. In this case, this input is a checkbox. </w:t>
       </w:r>
     </w:p>
     <w:p/>
@@ -629,7 +685,23 @@
     <w:p/>
     <w:p>
       <w:r>
-        <w:t>There are several common boolean attributes you will encounter in HTML, such as disabled, readonly, and required. These attributes are used to specify the state of an element, such as whether it is disabled, read-only, or required.</w:t>
+        <w:t xml:space="preserve">There are several common </w:t>
+      </w:r>
+      <w:proofErr w:type="spellStart"/>
+      <w:r>
+        <w:t>boolean</w:t>
+      </w:r>
+      <w:proofErr w:type="spellEnd"/>
+      <w:r>
+        <w:t xml:space="preserve"> attributes you will encounter in HTML, such as disabled, </w:t>
+      </w:r>
+      <w:proofErr w:type="spellStart"/>
+      <w:r>
+        <w:t>readonly</w:t>
+      </w:r>
+      <w:proofErr w:type="spellEnd"/>
+      <w:r>
+        <w:t>, and required. These attributes are used to specify the state of an element, such as whether it is disabled, read-only, or required.</w:t>
       </w:r>
     </w:p>
     <w:p/>
@@ -927,8 +999,13 @@
       <w:pPr>
         <w:pStyle w:val="ListParagraph"/>
       </w:pPr>
-      <w:r>
-        <w:t>Often times you will see multiple link elements inside a professional codebase that link to different stylesheets, fonts, and icons. Here is an example of using the link element to link to an external Google Font called </w:t>
+      <w:proofErr w:type="gramStart"/>
+      <w:r>
+        <w:t>Often times</w:t>
+      </w:r>
+      <w:proofErr w:type="gramEnd"/>
+      <w:r>
+        <w:t xml:space="preserve"> you will see multiple link elements inside a professional codebase that link to different stylesheets, fonts, and icons. Here is an example of using the link element to link to an external Google Font called </w:t>
       </w:r>
       <w:r>
         <w:rPr>
@@ -1167,8 +1244,19 @@
           <w:sz w:val="30"/>
           <w:szCs w:val="30"/>
         </w:rPr>
-        <w:t>HTML BoilerPlate</w:t>
-      </w:r>
+        <w:t xml:space="preserve">HTML </w:t>
+      </w:r>
+      <w:proofErr w:type="spellStart"/>
+      <w:r>
+        <w:rPr>
+          <w:b/>
+          <w:bCs/>
+          <w:sz w:val="30"/>
+          <w:szCs w:val="30"/>
+        </w:rPr>
+        <w:t>BoilerPlate</w:t>
+      </w:r>
+      <w:proofErr w:type="spellEnd"/>
     </w:p>
     <w:p/>
     <w:p>
@@ -1640,7 +1728,23 @@
     </w:p>
     <w:p>
       <w:r>
-        <w:t>This wraps around all your content, and can specify the language of your page. Inside the htmltag, you'll find two main sections - a head, and a body:</w:t>
+        <w:t xml:space="preserve">This wraps around all your </w:t>
+      </w:r>
+      <w:proofErr w:type="gramStart"/>
+      <w:r>
+        <w:t>content, and</w:t>
+      </w:r>
+      <w:proofErr w:type="gramEnd"/>
+      <w:r>
+        <w:t xml:space="preserve"> can specify the language of your page. Inside the </w:t>
+      </w:r>
+      <w:proofErr w:type="spellStart"/>
+      <w:r>
+        <w:t>htmltag</w:t>
+      </w:r>
+      <w:proofErr w:type="spellEnd"/>
+      <w:r>
+        <w:t>, you'll find two main sections - a head, and a body:</w:t>
       </w:r>
     </w:p>
     <w:p/>
@@ -2044,7 +2148,23 @@
     </w:p>
     <w:p>
       <w:r>
-        <w:t>UTF-8, or UCS Transformation Format 8, is a standardized character encoding widely used on the web. Character encoding is the method computers use to store characters as data. Essentially, all text on a web page is a sequence of characters stored as one or more bytes. In computing, a byte is a unit of data consisting of 8 bits, or binary digits. UTF-8 supports every character in the Unicode character set - and this includes characters and symbols from all writing systems, languages, and technical symbols. Here is an example of using the metaelement with the charset attribute to set the character encoding to UTF-8:</w:t>
+        <w:t xml:space="preserve">UTF-8, or UCS Transformation Format 8, is a standardized character encoding widely used on the web. Character encoding is the method computers </w:t>
+      </w:r>
+      <w:proofErr w:type="spellStart"/>
+      <w:r>
+        <w:t>use</w:t>
+      </w:r>
+      <w:proofErr w:type="spellEnd"/>
+      <w:r>
+        <w:t xml:space="preserve"> to store characters as data. Essentially, all text on a web page is a sequence of characters stored as one or more bytes. In computing, a byte is a unit of data consisting of 8 bits, or binary digits. UTF-8 supports every character in the Unicode character set - and this includes characters and symbols from all writing systems, languages, and technical symbols. Here is an example of using the </w:t>
+      </w:r>
+      <w:proofErr w:type="spellStart"/>
+      <w:r>
+        <w:t>metaelement</w:t>
+      </w:r>
+      <w:proofErr w:type="spellEnd"/>
+      <w:r>
+        <w:t xml:space="preserve"> with the charset attribute to set the character encoding to UTF-8:</w:t>
       </w:r>
     </w:p>
     <w:p/>
@@ -2075,7 +2195,15 @@
     </w:p>
     <w:p>
       <w:r>
-        <w:t>By setting the character encoding to UTF-8, it will ensure that the accented "e" character (é) is displayed correctly on the page. Here is an extended code example of using the UTF-8 character encoding:</w:t>
+        <w:t>By setting the character encoding to UTF-8, it will ensure that the accented "e" character (é) is displayed correctly on the page. Here is an extended code example of using the UTF-</w:t>
+      </w:r>
+      <w:proofErr w:type="gramStart"/>
+      <w:r>
+        <w:t>8 character</w:t>
+      </w:r>
+      <w:proofErr w:type="gramEnd"/>
+      <w:r>
+        <w:t xml:space="preserve"> encoding:</w:t>
       </w:r>
     </w:p>
     <w:p/>
@@ -2462,26 +2590,21 @@
         <w:rPr>
           <w:b/>
           <w:bCs/>
-          <w:lang w:val="en-IT"/>
-        </w:rPr>
-      </w:pPr>
-      <w:r>
-        <w:rPr>
-          <w:b/>
-          <w:bCs/>
+          <w:sz w:val="30"/>
+          <w:szCs w:val="30"/>
+          <w:lang w:val="en-IT"/>
+        </w:rPr>
+      </w:pPr>
+      <w:r>
+        <w:rPr>
+          <w:b/>
+          <w:bCs/>
+          <w:sz w:val="30"/>
+          <w:szCs w:val="30"/>
           <w:lang w:val="en-IT"/>
         </w:rPr>
         <w:t>Anchor elements</w:t>
       </w:r>
-    </w:p>
-    <w:p>
-      <w:pPr>
-        <w:rPr>
-          <w:b/>
-          <w:bCs/>
-          <w:lang w:val="en-IT"/>
-        </w:rPr>
-      </w:pPr>
     </w:p>
     <w:p>
       <w:pPr>
@@ -2803,7 +2926,319 @@
     </w:p>
     <w:p>
       <w:pPr>
-        <w:pStyle w:val="ListParagraph"/>
+        <w:rPr>
+          <w:lang w:val="en-IT"/>
+        </w:rPr>
+      </w:pPr>
+      <w:r>
+        <w:rPr>
+          <w:lang w:val="en-IT"/>
+        </w:rPr>
+        <w:t>Another option for anchor elements is to turn a</w:t>
+      </w:r>
+      <w:r>
+        <w:rPr>
+          <w:lang w:val="en-IT"/>
+        </w:rPr>
+        <w:t xml:space="preserve"> picture in a link directly (like you click on th epic and it brings you to a new page)</w:t>
+      </w:r>
+    </w:p>
+    <w:p>
+      <w:pPr>
+        <w:rPr>
+          <w:lang w:val="en-IT"/>
+        </w:rPr>
+      </w:pPr>
+    </w:p>
+    <w:p>
+      <w:pPr>
+        <w:pStyle w:val="ListParagraph"/>
+        <w:numPr>
+          <w:ilvl w:val="0"/>
+          <w:numId w:val="2"/>
+        </w:numPr>
+        <w:rPr>
+          <w:b/>
+          <w:bCs/>
+          <w:lang w:val="en-IT"/>
+        </w:rPr>
+      </w:pPr>
+      <w:r>
+        <w:rPr>
+          <w:b/>
+          <w:bCs/>
+          <w:lang w:val="en-IT"/>
+        </w:rPr>
+        <w:t>&lt;a href="example-link"&gt;</w:t>
+      </w:r>
+    </w:p>
+    <w:p>
+      <w:pPr>
+        <w:pStyle w:val="ListParagraph"/>
+        <w:ind w:firstLine="720"/>
+        <w:rPr>
+          <w:b/>
+          <w:bCs/>
+          <w:lang w:val="en-IT"/>
+        </w:rPr>
+      </w:pPr>
+      <w:r>
+        <w:rPr>
+          <w:b/>
+          <w:bCs/>
+          <w:lang w:val="en-IT"/>
+        </w:rPr>
+        <w:t xml:space="preserve">  &lt;img src="image-link.jpg" alt="A photo of </w:t>
+      </w:r>
+      <w:r>
+        <w:rPr>
+          <w:b/>
+          <w:bCs/>
+          <w:lang w:val="en-IT"/>
+        </w:rPr>
+        <w:t>something</w:t>
+      </w:r>
+      <w:r>
+        <w:rPr>
+          <w:b/>
+          <w:bCs/>
+          <w:lang w:val="en-IT"/>
+        </w:rPr>
+        <w:t>"&gt;</w:t>
+      </w:r>
+    </w:p>
+    <w:p>
+      <w:pPr>
+        <w:pStyle w:val="ListParagraph"/>
+        <w:rPr>
+          <w:b/>
+          <w:bCs/>
+          <w:lang w:val="en-IT"/>
+        </w:rPr>
+      </w:pPr>
+      <w:r>
+        <w:rPr>
+          <w:b/>
+          <w:bCs/>
+          <w:lang w:val="en-IT"/>
+        </w:rPr>
+        <w:t>&lt;/a&gt;</w:t>
+      </w:r>
+    </w:p>
+    <w:p>
+      <w:pPr>
+        <w:pStyle w:val="ListParagraph"/>
+        <w:rPr>
+          <w:lang w:val="en-IT"/>
+        </w:rPr>
+      </w:pPr>
+    </w:p>
+    <w:p>
+      <w:pPr>
+        <w:rPr>
+          <w:b/>
+          <w:bCs/>
+          <w:lang w:val="en-IT"/>
+        </w:rPr>
+      </w:pPr>
+      <w:r>
+        <w:rPr>
+          <w:b/>
+          <w:bCs/>
+          <w:lang w:val="en-IT"/>
+        </w:rPr>
+        <w:t>Section element</w:t>
+      </w:r>
+    </w:p>
+    <w:p>
+      <w:pPr>
+        <w:rPr>
+          <w:b/>
+          <w:bCs/>
+          <w:lang w:val="en-IT"/>
+        </w:rPr>
+      </w:pPr>
+    </w:p>
+    <w:p>
+      <w:pPr>
+        <w:rPr>
+          <w:lang w:val="en-IT"/>
+        </w:rPr>
+      </w:pPr>
+      <w:r>
+        <w:rPr>
+          <w:lang w:val="en-IT"/>
+        </w:rPr>
+        <w:t>The section element is used to define sections in a document, such as chapters, headers, footers, or any other sections of the document. It is a semantic element that helps with SEO and accessibility.</w:t>
+      </w:r>
+    </w:p>
+    <w:p>
+      <w:pPr>
+        <w:rPr>
+          <w:lang w:val="en-IT"/>
+        </w:rPr>
+      </w:pPr>
+    </w:p>
+    <w:p>
+      <w:pPr>
+        <w:pStyle w:val="ListParagraph"/>
+        <w:numPr>
+          <w:ilvl w:val="0"/>
+          <w:numId w:val="2"/>
+        </w:numPr>
+        <w:rPr>
+          <w:b/>
+          <w:bCs/>
+          <w:lang w:val="en-IT"/>
+        </w:rPr>
+      </w:pPr>
+      <w:r>
+        <w:rPr>
+          <w:b/>
+          <w:bCs/>
+          <w:lang w:val="en-IT"/>
+        </w:rPr>
+        <w:t>&lt;section&gt;</w:t>
+      </w:r>
+    </w:p>
+    <w:p>
+      <w:pPr>
+        <w:pStyle w:val="ListParagraph"/>
+        <w:rPr>
+          <w:b/>
+          <w:bCs/>
+          <w:lang w:val="en-IT"/>
+        </w:rPr>
+      </w:pPr>
+      <w:r>
+        <w:rPr>
+          <w:b/>
+          <w:bCs/>
+          <w:lang w:val="en-IT"/>
+        </w:rPr>
+        <w:t xml:space="preserve"> </w:t>
+      </w:r>
+      <w:r>
+        <w:rPr>
+          <w:b/>
+          <w:bCs/>
+          <w:lang w:val="en-IT"/>
+        </w:rPr>
+        <w:t xml:space="preserve"> </w:t>
+      </w:r>
+      <w:r>
+        <w:rPr>
+          <w:b/>
+          <w:bCs/>
+          <w:lang w:val="en-IT"/>
+        </w:rPr>
+        <w:t xml:space="preserve"> </w:t>
+      </w:r>
+      <w:r>
+        <w:rPr>
+          <w:b/>
+          <w:bCs/>
+          <w:lang w:val="en-IT"/>
+        </w:rPr>
+        <w:t xml:space="preserve"> &lt;h2&gt;Section Title&lt;/h2&gt;</w:t>
+      </w:r>
+    </w:p>
+    <w:p>
+      <w:pPr>
+        <w:pStyle w:val="ListParagraph"/>
+        <w:rPr>
+          <w:b/>
+          <w:bCs/>
+          <w:lang w:val="en-IT"/>
+        </w:rPr>
+      </w:pPr>
+      <w:r>
+        <w:rPr>
+          <w:b/>
+          <w:bCs/>
+          <w:lang w:val="en-IT"/>
+        </w:rPr>
+        <w:t xml:space="preserve"> </w:t>
+      </w:r>
+      <w:r>
+        <w:rPr>
+          <w:b/>
+          <w:bCs/>
+          <w:lang w:val="en-IT"/>
+        </w:rPr>
+        <w:t xml:space="preserve"> </w:t>
+      </w:r>
+      <w:r>
+        <w:rPr>
+          <w:b/>
+          <w:bCs/>
+          <w:lang w:val="en-IT"/>
+        </w:rPr>
+        <w:t xml:space="preserve"> </w:t>
+      </w:r>
+      <w:r>
+        <w:rPr>
+          <w:b/>
+          <w:bCs/>
+          <w:lang w:val="en-IT"/>
+        </w:rPr>
+        <w:t xml:space="preserve"> </w:t>
+      </w:r>
+      <w:r>
+        <w:rPr>
+          <w:b/>
+          <w:bCs/>
+          <w:lang w:val="en-IT"/>
+        </w:rPr>
+        <w:t>&lt;p&gt;Section content...&lt;/p&gt;</w:t>
+      </w:r>
+    </w:p>
+    <w:p>
+      <w:pPr>
+        <w:pStyle w:val="ListParagraph"/>
+        <w:rPr>
+          <w:b/>
+          <w:bCs/>
+          <w:lang w:val="en-IT"/>
+        </w:rPr>
+      </w:pPr>
+      <w:r>
+        <w:rPr>
+          <w:b/>
+          <w:bCs/>
+          <w:lang w:val="en-IT"/>
+        </w:rPr>
+        <w:t>&lt;/section&gt;</w:t>
+      </w:r>
+    </w:p>
+    <w:p>
+      <w:pPr>
+        <w:rPr>
+          <w:b/>
+          <w:bCs/>
+          <w:lang w:val="en-IT"/>
+        </w:rPr>
+      </w:pPr>
+    </w:p>
+    <w:p>
+      <w:pPr>
+        <w:rPr>
+          <w:b/>
+          <w:bCs/>
+          <w:lang w:val="en-IT"/>
+        </w:rPr>
+      </w:pPr>
+    </w:p>
+    <w:p>
+      <w:pPr>
+        <w:pStyle w:val="ListParagraph"/>
+        <w:rPr>
+          <w:lang w:val="en-IT"/>
+        </w:rPr>
+      </w:pPr>
+    </w:p>
+    <w:p>
+      <w:pPr>
         <w:rPr>
           <w:lang w:val="en-IT"/>
         </w:rPr>
@@ -2986,7 +3421,7 @@
   <w:abstractNum w:abstractNumId="1" w15:restartNumberingAfterBreak="0">
     <w:nsid w:val="750C2C70"/>
     <w:multiLevelType w:val="hybridMultilevel"/>
-    <w:tmpl w:val="5E788D2E"/>
+    <w:tmpl w:val="F7F03928"/>
     <w:lvl w:ilvl="0" w:tplc="08090001">
       <w:start w:val="1"/>
       <w:numFmt w:val="bullet"/>

</xml_diff>